<commit_message>
Add BG Sound, fix the Manual, separate csv file for each time
</commit_message>
<xml_diff>
--- a/Food in Space XML Config Manual.docx
+++ b/Food in Space XML Config Manual.docx
@@ -194,6 +194,7 @@
       </w:pPr>
       <w:r>
         <w:rPr>
+          <w:noProof/>
           <w:color w:val="000000" w:themeColor="text1"/>
           <w:sz w:val="24"/>
           <w:szCs w:val="24"/>
@@ -270,6 +271,14 @@
           <w:sz w:val="24"/>
           <w:szCs w:val="24"/>
         </w:rPr>
+        <w:t xml:space="preserve">press the button “Folder” on the simulation or </w:t>
+      </w:r>
+      <w:r>
+        <w:rPr>
+          <w:color w:val="000000" w:themeColor="text1"/>
+          <w:sz w:val="24"/>
+          <w:szCs w:val="24"/>
+        </w:rPr>
         <w:t xml:space="preserve">use command: </w:t>
       </w:r>
       <w:r>
@@ -341,18 +350,108 @@
           <w:sz w:val="24"/>
           <w:szCs w:val="24"/>
         </w:rPr>
-        <w:t>“</w:t>
-      </w:r>
-      <w:r>
-        <w:rPr>
-          <w:b/>
-          <w:bCs/>
-          <w:color w:val="000000" w:themeColor="text1"/>
-          <w:sz w:val="24"/>
-          <w:szCs w:val="24"/>
-        </w:rPr>
-        <w:t>%userprofile%\AppData\LocalLow\FoodInSpaceInc\ProgrammingProject</w:t>
-      </w:r>
+        <w:t>“%</w:t>
+      </w:r>
+      <w:proofErr w:type="spellStart"/>
+      <w:r>
+        <w:rPr>
+          <w:b/>
+          <w:bCs/>
+          <w:color w:val="000000" w:themeColor="text1"/>
+          <w:sz w:val="24"/>
+          <w:szCs w:val="24"/>
+        </w:rPr>
+        <w:t>userprofile</w:t>
+      </w:r>
+      <w:proofErr w:type="spellEnd"/>
+      <w:r>
+        <w:rPr>
+          <w:b/>
+          <w:bCs/>
+          <w:color w:val="000000" w:themeColor="text1"/>
+          <w:sz w:val="24"/>
+          <w:szCs w:val="24"/>
+        </w:rPr>
+        <w:t>%\</w:t>
+      </w:r>
+      <w:proofErr w:type="spellStart"/>
+      <w:r>
+        <w:rPr>
+          <w:b/>
+          <w:bCs/>
+          <w:color w:val="000000" w:themeColor="text1"/>
+          <w:sz w:val="24"/>
+          <w:szCs w:val="24"/>
+        </w:rPr>
+        <w:t>AppData</w:t>
+      </w:r>
+      <w:proofErr w:type="spellEnd"/>
+      <w:r>
+        <w:rPr>
+          <w:b/>
+          <w:bCs/>
+          <w:color w:val="000000" w:themeColor="text1"/>
+          <w:sz w:val="24"/>
+          <w:szCs w:val="24"/>
+        </w:rPr>
+        <w:t>\</w:t>
+      </w:r>
+      <w:proofErr w:type="spellStart"/>
+      <w:r>
+        <w:rPr>
+          <w:b/>
+          <w:bCs/>
+          <w:color w:val="000000" w:themeColor="text1"/>
+          <w:sz w:val="24"/>
+          <w:szCs w:val="24"/>
+        </w:rPr>
+        <w:t>LocalLow</w:t>
+      </w:r>
+      <w:proofErr w:type="spellEnd"/>
+      <w:r>
+        <w:rPr>
+          <w:b/>
+          <w:bCs/>
+          <w:color w:val="000000" w:themeColor="text1"/>
+          <w:sz w:val="24"/>
+          <w:szCs w:val="24"/>
+        </w:rPr>
+        <w:t>\</w:t>
+      </w:r>
+      <w:proofErr w:type="spellStart"/>
+      <w:r>
+        <w:rPr>
+          <w:b/>
+          <w:bCs/>
+          <w:color w:val="000000" w:themeColor="text1"/>
+          <w:sz w:val="24"/>
+          <w:szCs w:val="24"/>
+        </w:rPr>
+        <w:t>FoodInSpaceInc</w:t>
+      </w:r>
+      <w:proofErr w:type="spellEnd"/>
+      <w:r>
+        <w:rPr>
+          <w:b/>
+          <w:bCs/>
+          <w:color w:val="000000" w:themeColor="text1"/>
+          <w:sz w:val="24"/>
+          <w:szCs w:val="24"/>
+        </w:rPr>
+        <w:t>\</w:t>
+      </w:r>
+      <w:proofErr w:type="spellStart"/>
+      <w:r>
+        <w:rPr>
+          <w:b/>
+          <w:bCs/>
+          <w:color w:val="000000" w:themeColor="text1"/>
+          <w:sz w:val="24"/>
+          <w:szCs w:val="24"/>
+        </w:rPr>
+        <w:t>FoodInSpace</w:t>
+      </w:r>
+      <w:proofErr w:type="spellEnd"/>
       <w:r>
         <w:rPr>
           <w:b/>
@@ -376,6 +475,7 @@
       </w:pPr>
       <w:r>
         <w:rPr>
+          <w:noProof/>
           <w:color w:val="000000" w:themeColor="text1"/>
           <w:sz w:val="24"/>
           <w:szCs w:val="24"/>
@@ -518,15 +618,7 @@
           <w:sz w:val="24"/>
           <w:szCs w:val="24"/>
         </w:rPr>
-        <w:t xml:space="preserve">you can use Notepad or </w:t>
-      </w:r>
-      <w:r>
-        <w:rPr>
-          <w:color w:val="000000" w:themeColor="text1"/>
-          <w:sz w:val="24"/>
-          <w:szCs w:val="24"/>
-        </w:rPr>
-        <w:t>XML Editor Online (</w:t>
+        <w:t>you can use Notepad or XML Editor Online (</w:t>
       </w:r>
       <w:hyperlink r:id="rId7" w:history="1">
         <w:r>
@@ -544,15 +636,7 @@
           <w:sz w:val="24"/>
           <w:szCs w:val="24"/>
         </w:rPr>
-        <w:t xml:space="preserve">) </w:t>
-      </w:r>
-      <w:r>
-        <w:rPr>
-          <w:color w:val="000000" w:themeColor="text1"/>
-          <w:sz w:val="24"/>
-          <w:szCs w:val="24"/>
-        </w:rPr>
-        <w:t>to edit the file. (The scale of the XML is not really big so I think use Notepad is easier and much simpler)</w:t>
+        <w:t>) to edit the file. (The scale of the XML is not really big so I think use Notepad is easier and much simpler)</w:t>
       </w:r>
       <w:r>
         <w:rPr>
@@ -579,6 +663,7 @@
       </w:pPr>
       <w:r>
         <w:rPr>
+          <w:noProof/>
           <w:color w:val="000000" w:themeColor="text1"/>
           <w:sz w:val="24"/>
           <w:szCs w:val="24"/>
@@ -679,6 +764,7 @@
       </w:pPr>
       <w:r>
         <w:rPr>
+          <w:noProof/>
           <w:color w:val="000000" w:themeColor="text1"/>
           <w:sz w:val="24"/>
           <w:szCs w:val="24"/>
@@ -1024,15 +1110,7 @@
           <w:sz w:val="24"/>
           <w:szCs w:val="24"/>
         </w:rPr>
-        <w:t>If you input 0 or negative or blank, t</w:t>
-      </w:r>
-      <w:r>
-        <w:rPr>
-          <w:color w:val="000000" w:themeColor="text1"/>
-          <w:sz w:val="24"/>
-          <w:szCs w:val="24"/>
-        </w:rPr>
-        <w:t>he program will “comment out” the wrong line and announce you in the “Log.txt” file. (Note: “comment out” here is will make that line no longer work and affect the scene, then you can delete the line or “uncomment” it and fix the error based on the Log file)</w:t>
+        <w:t>If you input 0 or negative or blank, the program will “comment out” the wrong line and announce you in the “Log.txt” file. (Note: “comment out” here is will make that line no longer work and affect the scene, then you can delete the line or “uncomment” it and fix the error based on the Log file)</w:t>
       </w:r>
       <w:r>
         <w:rPr>
@@ -1274,27 +1352,7 @@
           <w:sz w:val="24"/>
           <w:szCs w:val="24"/>
         </w:rPr>
-        <w:t>“</w:t>
-      </w:r>
-      <w:r>
-        <w:rPr>
-          <w:b/>
-          <w:bCs/>
-          <w:color w:val="000000" w:themeColor="text1"/>
-          <w:sz w:val="24"/>
-          <w:szCs w:val="24"/>
-        </w:rPr>
-        <w:t>#de5987</w:t>
-      </w:r>
-      <w:r>
-        <w:rPr>
-          <w:b/>
-          <w:bCs/>
-          <w:color w:val="000000" w:themeColor="text1"/>
-          <w:sz w:val="24"/>
-          <w:szCs w:val="24"/>
-        </w:rPr>
-        <w:t>”</w:t>
+        <w:t>“#de5987”</w:t>
       </w:r>
       <w:r>
         <w:rPr>
@@ -1628,6 +1686,7 @@
         <w:rPr>
           <w:b/>
           <w:bCs/>
+          <w:noProof/>
           <w:color w:val="ED7D31" w:themeColor="accent2"/>
           <w:sz w:val="24"/>
           <w:szCs w:val="24"/>
@@ -3296,6 +3355,7 @@
     <w:lsdException w:name="HTML Sample" w:semiHidden="1" w:unhideWhenUsed="1"/>
     <w:lsdException w:name="HTML Typewriter" w:semiHidden="1" w:unhideWhenUsed="1"/>
     <w:lsdException w:name="HTML Variable" w:semiHidden="1" w:unhideWhenUsed="1"/>
+    <w:lsdException w:name="Normal Table" w:semiHidden="1" w:unhideWhenUsed="1"/>
     <w:lsdException w:name="annotation subject" w:semiHidden="1" w:unhideWhenUsed="1"/>
     <w:lsdException w:name="No List" w:semiHidden="1" w:unhideWhenUsed="1"/>
     <w:lsdException w:name="Outline List 1" w:semiHidden="1" w:unhideWhenUsed="1"/>
@@ -3342,8 +3402,10 @@
     <w:lsdException w:name="Table Subtle 2" w:semiHidden="1" w:unhideWhenUsed="1"/>
     <w:lsdException w:name="Table Web 1" w:semiHidden="1" w:unhideWhenUsed="1"/>
     <w:lsdException w:name="Table Web 2" w:semiHidden="1" w:unhideWhenUsed="1"/>
+    <w:lsdException w:name="Table Web 3" w:semiHidden="1" w:unhideWhenUsed="1"/>
     <w:lsdException w:name="Balloon Text" w:semiHidden="1" w:unhideWhenUsed="1"/>
     <w:lsdException w:name="Table Grid" w:uiPriority="39"/>
+    <w:lsdException w:name="Table Theme" w:semiHidden="1" w:unhideWhenUsed="1"/>
     <w:lsdException w:name="Placeholder Text" w:semiHidden="1"/>
     <w:lsdException w:name="No Spacing" w:uiPriority="1" w:qFormat="1"/>
     <w:lsdException w:name="Light Shading" w:uiPriority="60"/>

</xml_diff>

<commit_message>
Add reposition inactive emotions
</commit_message>
<xml_diff>
--- a/Food in Space XML Config Manual.docx
+++ b/Food in Space XML Config Manual.docx
@@ -200,13 +200,13 @@
           <w:szCs w:val="24"/>
         </w:rPr>
         <w:drawing>
-          <wp:anchor distT="0" distB="0" distL="114300" distR="114300" simplePos="0" relativeHeight="251658240" behindDoc="0" locked="0" layoutInCell="1" allowOverlap="1" wp14:anchorId="6BF87968" wp14:editId="26645185">
+          <wp:anchor distT="0" distB="0" distL="114300" distR="114300" simplePos="0" relativeHeight="251658240" behindDoc="0" locked="0" layoutInCell="1" allowOverlap="1" wp14:anchorId="6BF87968" wp14:editId="37A21A17">
             <wp:simplePos x="0" y="0"/>
             <wp:positionH relativeFrom="margin">
-              <wp:align>center</wp:align>
+              <wp:posOffset>1020255</wp:posOffset>
             </wp:positionH>
             <wp:positionV relativeFrom="paragraph">
-              <wp:posOffset>386080</wp:posOffset>
+              <wp:posOffset>635462</wp:posOffset>
             </wp:positionV>
             <wp:extent cx="3715268" cy="1914792"/>
             <wp:effectExtent l="0" t="0" r="0" b="9525"/>
@@ -263,15 +263,43 @@
           <w:sz w:val="24"/>
           <w:szCs w:val="24"/>
         </w:rPr>
+        <w:t xml:space="preserve"> you can</w:t>
+      </w:r>
+      <w:r>
+        <w:rPr>
+          <w:color w:val="000000" w:themeColor="text1"/>
+          <w:sz w:val="24"/>
+          <w:szCs w:val="24"/>
+        </w:rPr>
         <w:t xml:space="preserve"> </w:t>
       </w:r>
       <w:r>
         <w:rPr>
-          <w:color w:val="000000" w:themeColor="text1"/>
-          <w:sz w:val="24"/>
-          <w:szCs w:val="24"/>
-        </w:rPr>
-        <w:t xml:space="preserve">press the button “Folder” on the simulation or </w:t>
+          <w:b/>
+          <w:bCs/>
+          <w:color w:val="000000" w:themeColor="text1"/>
+          <w:sz w:val="24"/>
+          <w:szCs w:val="24"/>
+        </w:rPr>
+        <w:t>press the button “Folder” on the simulation</w:t>
+      </w:r>
+      <w:r>
+        <w:rPr>
+          <w:b/>
+          <w:bCs/>
+          <w:color w:val="000000" w:themeColor="text1"/>
+          <w:sz w:val="24"/>
+          <w:szCs w:val="24"/>
+        </w:rPr>
+        <w:t xml:space="preserve"> </w:t>
+      </w:r>
+      <w:r>
+        <w:rPr>
+          <w:color w:val="000000" w:themeColor="text1"/>
+          <w:sz w:val="24"/>
+          <w:szCs w:val="24"/>
+        </w:rPr>
+        <w:t xml:space="preserve">or </w:t>
       </w:r>
       <w:r>
         <w:rPr>
@@ -440,18 +468,56 @@
         </w:rPr>
         <w:t>\</w:t>
       </w:r>
-      <w:proofErr w:type="spellStart"/>
-      <w:r>
-        <w:rPr>
-          <w:b/>
-          <w:bCs/>
-          <w:color w:val="000000" w:themeColor="text1"/>
-          <w:sz w:val="24"/>
-          <w:szCs w:val="24"/>
-        </w:rPr>
-        <w:t>FoodInSpace</w:t>
-      </w:r>
-      <w:proofErr w:type="spellEnd"/>
+      <w:r>
+        <w:rPr>
+          <w:b/>
+          <w:bCs/>
+          <w:color w:val="000000" w:themeColor="text1"/>
+          <w:sz w:val="24"/>
+          <w:szCs w:val="24"/>
+        </w:rPr>
+        <w:t>Food</w:t>
+      </w:r>
+      <w:r>
+        <w:rPr>
+          <w:b/>
+          <w:bCs/>
+          <w:color w:val="000000" w:themeColor="text1"/>
+          <w:sz w:val="24"/>
+          <w:szCs w:val="24"/>
+        </w:rPr>
+        <w:t xml:space="preserve"> </w:t>
+      </w:r>
+      <w:r>
+        <w:rPr>
+          <w:b/>
+          <w:bCs/>
+          <w:color w:val="000000" w:themeColor="text1"/>
+          <w:sz w:val="24"/>
+          <w:szCs w:val="24"/>
+        </w:rPr>
+        <w:t>In</w:t>
+      </w:r>
+      <w:r>
+        <w:rPr>
+          <w:b/>
+          <w:bCs/>
+          <w:color w:val="000000" w:themeColor="text1"/>
+          <w:sz w:val="24"/>
+          <w:szCs w:val="24"/>
+        </w:rPr>
+        <w:t xml:space="preserve"> </w:t>
+      </w:r>
+      <w:r>
+        <w:rPr>
+          <w:b/>
+          <w:bCs/>
+          <w:color w:val="000000" w:themeColor="text1"/>
+          <w:sz w:val="24"/>
+          <w:szCs w:val="24"/>
+        </w:rPr>
+        <w:t>Space</w:t>
+      </w:r>
       <w:r>
         <w:rPr>
           <w:b/>

</xml_diff>